<commit_message>
Last Update 15-11-2018 16:30:33.85
</commit_message>
<xml_diff>
--- a/Lab/Ex 4 Finding Maximum in the list/GE8151-E4-Finding-Max-In-List.docx
+++ b/Lab/Ex 4 Finding Maximum in the list/GE8151-E4-Finding-Max-In-List.docx
@@ -847,8 +847,10 @@
           <w:bCs/>
           <w:i/>
           <w:iCs/>
-          <w:sz w:val="24"/>
-          <w:szCs w:val="24"/>
+          <w:noProof/>
+          <w:sz w:val="24"/>
+          <w:szCs w:val="24"/>
+          <w:lang w:bidi="ta-IN"/>
         </w:rPr>
         <w:drawing>
           <wp:inline distT="0" distB="0" distL="0" distR="0">
@@ -3376,60 +3378,6 @@
           <w:szCs w:val="24"/>
         </w:rPr>
         <w:t>Program:</w:t>
-      </w:r>
-    </w:p>
-    <w:p>
-      <w:pPr>
-        <w:rPr>
-          <w:rFonts w:ascii="Times New Roman" w:hAnsi="Times New Roman" w:cs="Times New Roman"/>
-          <w:b/>
-          <w:bCs/>
-          <w:i/>
-          <w:iCs/>
-          <w:sz w:val="24"/>
-          <w:szCs w:val="24"/>
-        </w:rPr>
-      </w:pPr>
-    </w:p>
-    <w:p>
-      <w:pPr>
-        <w:rPr>
-          <w:rFonts w:ascii="Times New Roman" w:hAnsi="Times New Roman" w:cs="Times New Roman"/>
-          <w:i/>
-          <w:iCs/>
-          <w:sz w:val="24"/>
-          <w:szCs w:val="24"/>
-        </w:rPr>
-      </w:pPr>
-      <w:r>
-        <w:rPr>
-          <w:rFonts w:ascii="Times New Roman" w:hAnsi="Times New Roman" w:cs="Times New Roman"/>
-          <w:i/>
-          <w:iCs/>
-          <w:sz w:val="24"/>
-          <w:szCs w:val="24"/>
-        </w:rPr>
-        <w:t>gcd</w:t>
-      </w:r>
-      <w:r>
-        <w:rPr>
-          <w:rFonts w:ascii="Times New Roman" w:hAnsi="Times New Roman" w:cs="Times New Roman"/>
-          <w:i/>
-          <w:iCs/>
-          <w:sz w:val="24"/>
-          <w:szCs w:val="24"/>
-        </w:rPr>
-        <w:t>.</w:t>
-      </w:r>
-      <w:r>
-        <w:rPr>
-          <w:rFonts w:ascii="Times New Roman" w:hAnsi="Times New Roman" w:cs="Times New Roman"/>
-          <w:i/>
-          <w:iCs/>
-          <w:sz w:val="24"/>
-          <w:szCs w:val="24"/>
-        </w:rPr>
-        <w:t>py</w:t>
       </w:r>
     </w:p>
     <w:p>
@@ -4427,6 +4375,7 @@
   <w:style w:type="character" w:default="1" w:styleId="DefaultParagraphFont">
     <w:name w:val="Default Paragraph Font"/>
     <w:uiPriority w:val="1"/>
+    <w:semiHidden/>
     <w:unhideWhenUsed/>
   </w:style>
   <w:style w:type="table" w:default="1" w:styleId="TableNormal">

</xml_diff>